<commit_message>
The ability to develop multimedia enhancements
</commit_message>
<xml_diff>
--- a/基于WebKitGTK内核浏览器源码修改记录.docx
+++ b/基于WebKitGTK内核浏览器源码修改记录.docx
@@ -1346,7 +1346,380 @@
           <w:b/>
           <w:bCs/>
         </w:rPr>
-        <w:t>十三、cmake编译配置</w:t>
+        <w:t>十三、</w:t>
+      </w:r>
+      <w:r>
+        <w:rPr>
+          <w:rFonts w:hint="default"/>
+          <w:b/>
+          <w:bCs/>
+        </w:rPr>
+        <w:t>多媒体</w:t>
+      </w:r>
+      <w:r>
+        <w:rPr>
+          <w:rFonts w:hint="default"/>
+          <w:b/>
+          <w:bCs/>
+        </w:rPr>
+        <w:t>能力增强功能开发</w:t>
+      </w:r>
+    </w:p>
+    <w:p>
+      <w:pPr>
+        <w:rPr>
+          <w:rFonts w:hint="default"/>
+        </w:rPr>
+      </w:pPr>
+      <w:r>
+        <w:rPr>
+          <w:rFonts w:hint="default"/>
+        </w:rPr>
+        <w:t>1、Source/WebCore/html/HTMLMediaElement.cpp</w:t>
+      </w:r>
+    </w:p>
+    <w:p>
+      <w:pPr>
+        <w:rPr>
+          <w:rFonts w:hint="default"/>
+        </w:rPr>
+      </w:pPr>
+      <w:r>
+        <w:rPr>
+          <w:rFonts w:hint="default"/>
+        </w:rPr>
+        <w:t>2</w:t>
+      </w:r>
+      <w:r>
+        <w:rPr>
+          <w:rFonts w:hint="default"/>
+        </w:rPr>
+        <w:t>、Source/WebCore/loader/EmptyClients.h</w:t>
+      </w:r>
+    </w:p>
+    <w:p>
+      <w:pPr>
+        <w:rPr>
+          <w:rFonts w:hint="default"/>
+        </w:rPr>
+      </w:pPr>
+      <w:r>
+        <w:rPr>
+          <w:rFonts w:hint="default"/>
+        </w:rPr>
+        <w:t>3</w:t>
+      </w:r>
+      <w:r>
+        <w:rPr>
+          <w:rFonts w:hint="default"/>
+        </w:rPr>
+        <w:t>、Source/WebCore/page/ChromeClient.h</w:t>
+      </w:r>
+    </w:p>
+    <w:p>
+      <w:pPr>
+        <w:rPr>
+          <w:rFonts w:hint="default"/>
+        </w:rPr>
+      </w:pPr>
+      <w:r>
+        <w:rPr>
+          <w:rFonts w:hint="default"/>
+        </w:rPr>
+        <w:t>4</w:t>
+      </w:r>
+      <w:r>
+        <w:rPr>
+          <w:rFonts w:hint="default"/>
+        </w:rPr>
+        <w:t>、Source/WebCore/platform/graphics/MediaPlayer.h</w:t>
+      </w:r>
+    </w:p>
+    <w:p>
+      <w:pPr>
+        <w:rPr>
+          <w:rFonts w:hint="default"/>
+        </w:rPr>
+      </w:pPr>
+      <w:r>
+        <w:rPr>
+          <w:rFonts w:hint="default"/>
+        </w:rPr>
+        <w:t>5</w:t>
+      </w:r>
+      <w:r>
+        <w:rPr>
+          <w:rFonts w:hint="default"/>
+        </w:rPr>
+        <w:t>、Source/WebCore/platform/graphics/gstreamer/MediaPlayerPrivateGStreamer.cpp</w:t>
+      </w:r>
+    </w:p>
+    <w:p>
+      <w:pPr>
+        <w:rPr>
+          <w:rFonts w:hint="default"/>
+        </w:rPr>
+      </w:pPr>
+      <w:r>
+        <w:rPr>
+          <w:rFonts w:hint="default"/>
+        </w:rPr>
+        <w:t>6</w:t>
+      </w:r>
+      <w:bookmarkStart w:id="0" w:name="_GoBack"/>
+      <w:bookmarkEnd w:id="0"/>
+      <w:r>
+        <w:rPr>
+          <w:rFonts w:hint="default"/>
+        </w:rPr>
+        <w:t>、Source/WebCore/platform/graphics/gstreamer/MediaPlayerPrivateGStreamer.h</w:t>
+      </w:r>
+    </w:p>
+    <w:p>
+      <w:pPr>
+        <w:rPr>
+          <w:rFonts w:hint="default"/>
+        </w:rPr>
+      </w:pPr>
+      <w:r>
+        <w:rPr>
+          <w:rFonts w:hint="default"/>
+        </w:rPr>
+        <w:t>7</w:t>
+      </w:r>
+      <w:r>
+        <w:rPr>
+          <w:rFonts w:hint="default"/>
+        </w:rPr>
+        <w:t>、Source/WebKit2/UIProcess/API/APIUIClient.h</w:t>
+      </w:r>
+    </w:p>
+    <w:p>
+      <w:pPr>
+        <w:rPr>
+          <w:rFonts w:hint="default"/>
+        </w:rPr>
+      </w:pPr>
+      <w:r>
+        <w:rPr>
+          <w:rFonts w:hint="default"/>
+        </w:rPr>
+        <w:t>8</w:t>
+      </w:r>
+      <w:r>
+        <w:rPr>
+          <w:rFonts w:hint="default"/>
+        </w:rPr>
+        <w:t>、Source/WebKit2/UIProcess/API/gtk/WebKitUIClient.cpp</w:t>
+      </w:r>
+    </w:p>
+    <w:p>
+      <w:pPr>
+        <w:rPr>
+          <w:rFonts w:hint="default"/>
+        </w:rPr>
+      </w:pPr>
+      <w:r>
+        <w:rPr>
+          <w:rFonts w:hint="default"/>
+        </w:rPr>
+        <w:t>9</w:t>
+      </w:r>
+      <w:r>
+        <w:rPr>
+          <w:rFonts w:hint="default"/>
+        </w:rPr>
+        <w:t>、Source/WebKit2/UIProcess/API/gtk/WebKitWebView.cpp</w:t>
+      </w:r>
+    </w:p>
+    <w:p>
+      <w:pPr>
+        <w:rPr>
+          <w:rFonts w:hint="default"/>
+        </w:rPr>
+      </w:pPr>
+      <w:r>
+        <w:rPr>
+          <w:rFonts w:hint="default"/>
+        </w:rPr>
+        <w:t>1</w:t>
+      </w:r>
+      <w:r>
+        <w:rPr>
+          <w:rFonts w:hint="default"/>
+        </w:rPr>
+        <w:t>0</w:t>
+      </w:r>
+      <w:r>
+        <w:rPr>
+          <w:rFonts w:hint="default"/>
+        </w:rPr>
+        <w:t>、Source/WebKit2/UIProcess/API/gtk/WebKitWebView.h</w:t>
+      </w:r>
+    </w:p>
+    <w:p>
+      <w:pPr>
+        <w:rPr>
+          <w:rFonts w:hint="default"/>
+        </w:rPr>
+      </w:pPr>
+      <w:r>
+        <w:rPr>
+          <w:rFonts w:hint="default"/>
+        </w:rPr>
+        <w:t>1</w:t>
+      </w:r>
+      <w:r>
+        <w:rPr>
+          <w:rFonts w:hint="default"/>
+        </w:rPr>
+        <w:t>1</w:t>
+      </w:r>
+      <w:r>
+        <w:rPr>
+          <w:rFonts w:hint="default"/>
+        </w:rPr>
+        <w:t>、Source/WebKit2/UIProcess/API/gtk/WebKitWebViewPrivate.h</w:t>
+      </w:r>
+    </w:p>
+    <w:p>
+      <w:pPr>
+        <w:rPr>
+          <w:rFonts w:hint="default"/>
+        </w:rPr>
+      </w:pPr>
+      <w:r>
+        <w:rPr>
+          <w:rFonts w:hint="default"/>
+        </w:rPr>
+        <w:t>1</w:t>
+      </w:r>
+      <w:r>
+        <w:rPr>
+          <w:rFonts w:hint="default"/>
+        </w:rPr>
+        <w:t>2</w:t>
+      </w:r>
+      <w:r>
+        <w:rPr>
+          <w:rFonts w:hint="default"/>
+        </w:rPr>
+        <w:t>、Source/WebKit2/UIProcess/WebPageProxy.cpp</w:t>
+      </w:r>
+    </w:p>
+    <w:p>
+      <w:pPr>
+        <w:rPr>
+          <w:rFonts w:hint="default"/>
+        </w:rPr>
+      </w:pPr>
+      <w:r>
+        <w:rPr>
+          <w:rFonts w:hint="default"/>
+        </w:rPr>
+        <w:t>1</w:t>
+      </w:r>
+      <w:r>
+        <w:rPr>
+          <w:rFonts w:hint="default"/>
+        </w:rPr>
+        <w:t>3</w:t>
+      </w:r>
+      <w:r>
+        <w:rPr>
+          <w:rFonts w:hint="default"/>
+        </w:rPr>
+        <w:t>、Source/WebKit2/UIProcess/WebPageProxy.h</w:t>
+      </w:r>
+    </w:p>
+    <w:p>
+      <w:pPr>
+        <w:rPr>
+          <w:rFonts w:hint="default"/>
+        </w:rPr>
+      </w:pPr>
+      <w:r>
+        <w:rPr>
+          <w:rFonts w:hint="default"/>
+        </w:rPr>
+        <w:t>1</w:t>
+      </w:r>
+      <w:r>
+        <w:rPr>
+          <w:rFonts w:hint="default"/>
+        </w:rPr>
+        <w:t>4</w:t>
+      </w:r>
+      <w:r>
+        <w:rPr>
+          <w:rFonts w:hint="default"/>
+        </w:rPr>
+        <w:t>、Source/WebKit2/WebProcess/WebCoreSupport/WebChromeClient.cpp</w:t>
+      </w:r>
+    </w:p>
+    <w:p>
+      <w:pPr>
+        <w:rPr>
+          <w:rFonts w:hint="default"/>
+        </w:rPr>
+      </w:pPr>
+      <w:r>
+        <w:rPr>
+          <w:rFonts w:hint="default"/>
+        </w:rPr>
+        <w:t>1</w:t>
+      </w:r>
+      <w:r>
+        <w:rPr>
+          <w:rFonts w:hint="default"/>
+        </w:rPr>
+        <w:t>5</w:t>
+      </w:r>
+      <w:r>
+        <w:rPr>
+          <w:rFonts w:hint="default"/>
+        </w:rPr>
+        <w:t>、Source/WebKit2/WebProcess/WebCoreSupport/WebChromeClient.h</w:t>
+      </w:r>
+    </w:p>
+    <w:p>
+      <w:pPr>
+        <w:rPr>
+          <w:rFonts w:hint="default"/>
+        </w:rPr>
+      </w:pPr>
+    </w:p>
+    <w:p>
+      <w:pPr>
+        <w:rPr>
+          <w:rFonts w:hint="default"/>
+          <w:b/>
+          <w:bCs/>
+        </w:rPr>
+      </w:pPr>
+      <w:r>
+        <w:rPr>
+          <w:rFonts w:hint="default"/>
+          <w:b/>
+          <w:bCs/>
+        </w:rPr>
+        <w:t>十</w:t>
+      </w:r>
+      <w:r>
+        <w:rPr>
+          <w:rFonts w:hint="default"/>
+          <w:b/>
+          <w:bCs/>
+        </w:rPr>
+        <w:t>四</w:t>
+      </w:r>
+      <w:r>
+        <w:rPr>
+          <w:rFonts w:hint="default"/>
+          <w:b/>
+          <w:bCs/>
+        </w:rPr>
+        <w:t>、cmake编译配置</w:t>
       </w:r>
     </w:p>
     <w:p>
@@ -1532,8 +1905,6 @@
         </w:rPr>
         <w:t>11、WebCore/bindings/gobject/ConvertToUTF8String.cpp 解决打开hao123崩溃问题</w:t>
       </w:r>
-      <w:bookmarkStart w:id="0" w:name="_GoBack"/>
-      <w:bookmarkEnd w:id="0"/>
     </w:p>
     <w:sectPr>
       <w:pgSz w:w="11906" w:h="16838"/>
@@ -1555,7 +1926,7 @@
       </w:rPr>
     </w:rPrDefault>
   </w:docDefaults>
-  <w:latentStyles w:count="156" w:defQFormat="0" w:defUnhideWhenUsed="1" w:defSemiHidden="1" w:defUIPriority="99" w:defLockedState="0">
+  <w:latentStyles w:count="260" w:defQFormat="0" w:defUnhideWhenUsed="1" w:defSemiHidden="1" w:defUIPriority="99" w:defLockedState="0">
     <w:lsdException w:unhideWhenUsed="0" w:uiPriority="0" w:semiHidden="0" w:name="Normal"/>
     <w:lsdException w:unhideWhenUsed="0" w:uiPriority="0" w:semiHidden="0" w:name="heading 1"/>
     <w:lsdException w:unhideWhenUsed="0" w:uiPriority="0" w:semiHidden="0" w:name="heading 2"/>
@@ -1659,8 +2030,151 @@
     <w:lsdException w:unhideWhenUsed="0" w:uiPriority="0" w:semiHidden="0" w:name="HTML Sample"/>
     <w:lsdException w:unhideWhenUsed="0" w:uiPriority="0" w:semiHidden="0" w:name="HTML Typewriter"/>
     <w:lsdException w:unhideWhenUsed="0" w:uiPriority="0" w:semiHidden="0" w:name="HTML Variable"/>
+    <w:lsdException w:uiPriority="0" w:name="Normal Table"/>
     <w:lsdException w:unhideWhenUsed="0" w:uiPriority="0" w:semiHidden="0" w:name="annotation subject"/>
+    <w:lsdException w:uiPriority="0" w:name="Table Simple 1"/>
+    <w:lsdException w:uiPriority="0" w:name="Table Simple 2"/>
+    <w:lsdException w:uiPriority="0" w:name="Table Simple 3"/>
+    <w:lsdException w:uiPriority="0" w:name="Table Classic 1"/>
+    <w:lsdException w:uiPriority="0" w:name="Table Classic 2"/>
+    <w:lsdException w:uiPriority="0" w:name="Table Classic 3"/>
+    <w:lsdException w:uiPriority="0" w:name="Table Classic 4"/>
+    <w:lsdException w:uiPriority="0" w:name="Table Colorful 1"/>
+    <w:lsdException w:uiPriority="0" w:name="Table Colorful 2"/>
+    <w:lsdException w:uiPriority="0" w:name="Table Colorful 3"/>
+    <w:lsdException w:uiPriority="0" w:name="Table Columns 1"/>
+    <w:lsdException w:uiPriority="0" w:name="Table Columns 2"/>
+    <w:lsdException w:uiPriority="0" w:name="Table Columns 3"/>
+    <w:lsdException w:uiPriority="0" w:name="Table Columns 4"/>
+    <w:lsdException w:uiPriority="0" w:name="Table Columns 5"/>
+    <w:lsdException w:uiPriority="0" w:name="Table Grid 1"/>
+    <w:lsdException w:uiPriority="0" w:name="Table Grid 2"/>
+    <w:lsdException w:uiPriority="0" w:name="Table Grid 3"/>
+    <w:lsdException w:uiPriority="0" w:name="Table Grid 4"/>
+    <w:lsdException w:uiPriority="0" w:name="Table Grid 5"/>
+    <w:lsdException w:uiPriority="0" w:name="Table Grid 6"/>
+    <w:lsdException w:uiPriority="0" w:name="Table Grid 7"/>
+    <w:lsdException w:uiPriority="0" w:name="Table Grid 8"/>
+    <w:lsdException w:uiPriority="0" w:name="Table List 1"/>
+    <w:lsdException w:uiPriority="0" w:name="Table List 2"/>
+    <w:lsdException w:uiPriority="0" w:name="Table List 3"/>
+    <w:lsdException w:uiPriority="0" w:name="Table List 4"/>
+    <w:lsdException w:uiPriority="0" w:name="Table List 5"/>
+    <w:lsdException w:uiPriority="0" w:name="Table List 6"/>
+    <w:lsdException w:uiPriority="0" w:name="Table List 7"/>
+    <w:lsdException w:uiPriority="0" w:name="Table List 8"/>
+    <w:lsdException w:uiPriority="0" w:name="Table 3D effects 1"/>
+    <w:lsdException w:uiPriority="0" w:name="Table 3D effects 2"/>
+    <w:lsdException w:uiPriority="0" w:name="Table 3D effects 3"/>
+    <w:lsdException w:uiPriority="0" w:name="Table Contemporary"/>
+    <w:lsdException w:uiPriority="0" w:name="Table Elegant"/>
+    <w:lsdException w:uiPriority="0" w:name="Table Professional"/>
+    <w:lsdException w:uiPriority="0" w:name="Table Subtle 1"/>
+    <w:lsdException w:uiPriority="0" w:name="Table Subtle 2"/>
+    <w:lsdException w:uiPriority="0" w:name="Table Web 1"/>
+    <w:lsdException w:uiPriority="0" w:name="Table Web 2"/>
+    <w:lsdException w:uiPriority="0" w:name="Table Web 3"/>
     <w:lsdException w:unhideWhenUsed="0" w:uiPriority="0" w:semiHidden="0" w:name="Balloon Text"/>
+    <w:lsdException w:uiPriority="0" w:name="Table Grid"/>
+    <w:lsdException w:uiPriority="0" w:name="Table Theme"/>
+    <w:lsdException w:uiPriority="0" w:name="Light Shading"/>
+    <w:lsdException w:uiPriority="0" w:name="Light List"/>
+    <w:lsdException w:uiPriority="0" w:name="Light Grid"/>
+    <w:lsdException w:uiPriority="0" w:name="Medium Shading 1"/>
+    <w:lsdException w:uiPriority="0" w:name="Medium Shading 2"/>
+    <w:lsdException w:uiPriority="0" w:name="Medium List 1"/>
+    <w:lsdException w:uiPriority="0" w:name="Medium List 2"/>
+    <w:lsdException w:uiPriority="0" w:name="Medium Grid 1"/>
+    <w:lsdException w:uiPriority="0" w:name="Medium Grid 2"/>
+    <w:lsdException w:uiPriority="0" w:name="Medium Grid 3"/>
+    <w:lsdException w:uiPriority="0" w:name="Dark List"/>
+    <w:lsdException w:uiPriority="0" w:name="Colorful Shading"/>
+    <w:lsdException w:uiPriority="0" w:name="Colorful List"/>
+    <w:lsdException w:uiPriority="0" w:name="Colorful Grid"/>
+    <w:lsdException w:uiPriority="0" w:name="Light Shading Accent 1"/>
+    <w:lsdException w:uiPriority="0" w:name="Light List Accent 1"/>
+    <w:lsdException w:uiPriority="0" w:name="Light Grid Accent 1"/>
+    <w:lsdException w:uiPriority="0" w:name="Medium Shading 1 Accent 1"/>
+    <w:lsdException w:uiPriority="0" w:name="Medium Shading 2 Accent 1"/>
+    <w:lsdException w:uiPriority="0" w:name="Medium List 1 Accent 1"/>
+    <w:lsdException w:uiPriority="0" w:name="Medium List 2 Accent 1"/>
+    <w:lsdException w:uiPriority="0" w:name="Medium Grid 1 Accent 1"/>
+    <w:lsdException w:uiPriority="0" w:name="Medium Grid 2 Accent 1"/>
+    <w:lsdException w:uiPriority="0" w:name="Medium Grid 3 Accent 1"/>
+    <w:lsdException w:uiPriority="0" w:name="Dark List Accent 1"/>
+    <w:lsdException w:uiPriority="0" w:name="Colorful Shading Accent 1"/>
+    <w:lsdException w:uiPriority="0" w:name="Colorful List Accent 1"/>
+    <w:lsdException w:uiPriority="0" w:name="Colorful Grid Accent 1"/>
+    <w:lsdException w:uiPriority="0" w:name="Light Shading Accent 2"/>
+    <w:lsdException w:uiPriority="0" w:name="Light List Accent 2"/>
+    <w:lsdException w:uiPriority="0" w:name="Light Grid Accent 2"/>
+    <w:lsdException w:uiPriority="0" w:name="Medium Shading 1 Accent 2"/>
+    <w:lsdException w:uiPriority="0" w:name="Medium Shading 2 Accent 2"/>
+    <w:lsdException w:uiPriority="0" w:name="Medium List 1 Accent 2"/>
+    <w:lsdException w:uiPriority="0" w:name="Medium List 2 Accent 2"/>
+    <w:lsdException w:uiPriority="0" w:name="Medium Grid 1 Accent 2"/>
+    <w:lsdException w:uiPriority="0" w:name="Medium Grid 2 Accent 2"/>
+    <w:lsdException w:uiPriority="0" w:name="Medium Grid 3 Accent 2"/>
+    <w:lsdException w:uiPriority="0" w:name="Dark List Accent 2"/>
+    <w:lsdException w:uiPriority="0" w:name="Colorful Shading Accent 2"/>
+    <w:lsdException w:uiPriority="0" w:name="Colorful List Accent 2"/>
+    <w:lsdException w:uiPriority="0" w:name="Colorful Grid Accent 2"/>
+    <w:lsdException w:uiPriority="0" w:name="Light Shading Accent 3"/>
+    <w:lsdException w:uiPriority="0" w:name="Light List Accent 3"/>
+    <w:lsdException w:uiPriority="0" w:name="Light Grid Accent 3"/>
+    <w:lsdException w:uiPriority="0" w:name="Medium Shading 1 Accent 3"/>
+    <w:lsdException w:uiPriority="0" w:name="Medium Shading 2 Accent 3"/>
+    <w:lsdException w:uiPriority="0" w:name="Medium List 1 Accent 3"/>
+    <w:lsdException w:uiPriority="0" w:name="Medium List 2 Accent 3"/>
+    <w:lsdException w:uiPriority="0" w:name="Medium Grid 1 Accent 3"/>
+    <w:lsdException w:uiPriority="0" w:name="Medium Grid 2 Accent 3"/>
+    <w:lsdException w:uiPriority="0" w:name="Medium Grid 3 Accent 3"/>
+    <w:lsdException w:uiPriority="0" w:name="Dark List Accent 3"/>
+    <w:lsdException w:uiPriority="0" w:name="Colorful Shading Accent 3"/>
+    <w:lsdException w:uiPriority="0" w:name="Colorful List Accent 3"/>
+    <w:lsdException w:uiPriority="0" w:name="Colorful Grid Accent 3"/>
+    <w:lsdException w:uiPriority="0" w:name="Light Shading Accent 4"/>
+    <w:lsdException w:uiPriority="0" w:name="Light List Accent 4"/>
+    <w:lsdException w:uiPriority="0" w:name="Light Grid Accent 4"/>
+    <w:lsdException w:uiPriority="0" w:name="Medium Shading 1 Accent 4"/>
+    <w:lsdException w:uiPriority="0" w:name="Medium Shading 2 Accent 4"/>
+    <w:lsdException w:uiPriority="0" w:name="Medium List 1 Accent 4"/>
+    <w:lsdException w:uiPriority="0" w:name="Medium List 2 Accent 4"/>
+    <w:lsdException w:uiPriority="0" w:name="Medium Grid 1 Accent 4"/>
+    <w:lsdException w:uiPriority="0" w:name="Medium Grid 2 Accent 4"/>
+    <w:lsdException w:uiPriority="0" w:name="Medium Grid 3 Accent 4"/>
+    <w:lsdException w:uiPriority="0" w:name="Dark List Accent 4"/>
+    <w:lsdException w:uiPriority="0" w:name="Colorful Shading Accent 4"/>
+    <w:lsdException w:uiPriority="0" w:name="Colorful List Accent 4"/>
+    <w:lsdException w:uiPriority="0" w:name="Colorful Grid Accent 4"/>
+    <w:lsdException w:uiPriority="0" w:name="Light Shading Accent 5"/>
+    <w:lsdException w:uiPriority="0" w:name="Light List Accent 5"/>
+    <w:lsdException w:uiPriority="0" w:name="Light Grid Accent 5"/>
+    <w:lsdException w:uiPriority="0" w:name="Medium Shading 1 Accent 5"/>
+    <w:lsdException w:uiPriority="0" w:name="Medium Shading 2 Accent 5"/>
+    <w:lsdException w:uiPriority="0" w:name="Medium List 1 Accent 5"/>
+    <w:lsdException w:uiPriority="0" w:name="Medium List 2 Accent 5"/>
+    <w:lsdException w:uiPriority="0" w:name="Medium Grid 1 Accent 5"/>
+    <w:lsdException w:uiPriority="0" w:name="Medium Grid 2 Accent 5"/>
+    <w:lsdException w:uiPriority="0" w:name="Medium Grid 3 Accent 5"/>
+    <w:lsdException w:uiPriority="0" w:name="Dark List Accent 5"/>
+    <w:lsdException w:uiPriority="0" w:name="Colorful Shading Accent 5"/>
+    <w:lsdException w:uiPriority="0" w:name="Colorful List Accent 5"/>
+    <w:lsdException w:uiPriority="0" w:name="Colorful Grid Accent 5"/>
+    <w:lsdException w:uiPriority="0" w:name="Light Shading Accent 6"/>
+    <w:lsdException w:uiPriority="0" w:name="Light List Accent 6"/>
+    <w:lsdException w:uiPriority="0" w:name="Light Grid Accent 6"/>
+    <w:lsdException w:uiPriority="0" w:name="Medium Shading 1 Accent 6"/>
+    <w:lsdException w:uiPriority="0" w:name="Medium Shading 2 Accent 6"/>
+    <w:lsdException w:uiPriority="0" w:name="Medium List 1 Accent 6"/>
+    <w:lsdException w:uiPriority="0" w:name="Medium List 2 Accent 6"/>
+    <w:lsdException w:uiPriority="0" w:name="Medium Grid 1 Accent 6"/>
+    <w:lsdException w:uiPriority="0" w:name="Medium Grid 2 Accent 6"/>
+    <w:lsdException w:uiPriority="0" w:name="Medium Grid 3 Accent 6"/>
+    <w:lsdException w:uiPriority="0" w:name="Dark List Accent 6"/>
+    <w:lsdException w:uiPriority="0" w:name="Colorful Shading Accent 6"/>
+    <w:lsdException w:uiPriority="0" w:name="Colorful List Accent 6"/>
+    <w:lsdException w:uiPriority="0" w:name="Colorful Grid Accent 6"/>
   </w:latentStyles>
   <w:style w:type="paragraph" w:default="1" w:styleId="1">
     <w:name w:val="Normal"/>
@@ -1679,6 +2193,20 @@
   <w:style w:type="character" w:default="1" w:styleId="4">
     <w:name w:val="Default Paragraph Font"/>
     <w:uiPriority w:val="0"/>
+  </w:style>
+  <w:style w:type="table" w:default="1" w:styleId="5">
+    <w:name w:val="Normal Table"/>
+    <w:unhideWhenUsed/>
+    <w:uiPriority w:val="0"/>
+    <w:tblPr>
+      <w:tblLayout w:type="fixed"/>
+      <w:tblCellMar>
+        <w:top w:w="0" w:type="dxa"/>
+        <w:left w:w="108" w:type="dxa"/>
+        <w:bottom w:w="0" w:type="dxa"/>
+        <w:right w:w="108" w:type="dxa"/>
+      </w:tblCellMar>
+    </w:tblPr>
   </w:style>
   <w:style w:type="paragraph" w:styleId="2">
     <w:name w:val="footer"/>

</xml_diff>

<commit_message>
Add the definition of class ShowMediaFailedText
</commit_message>
<xml_diff>
--- a/基于WebKitGTK内核浏览器源码修改记录.docx
+++ b/基于WebKitGTK内核浏览器源码修改记录.docx
@@ -1346,23 +1346,7 @@
           <w:b/>
           <w:bCs/>
         </w:rPr>
-        <w:t>十三、</w:t>
-      </w:r>
-      <w:r>
-        <w:rPr>
-          <w:rFonts w:hint="default"/>
-          <w:b/>
-          <w:bCs/>
-        </w:rPr>
-        <w:t>多媒体</w:t>
-      </w:r>
-      <w:r>
-        <w:rPr>
-          <w:rFonts w:hint="default"/>
-          <w:b/>
-          <w:bCs/>
-        </w:rPr>
-        <w:t>能力增强功能开发</w:t>
+        <w:t>十三、多媒体能力增强功能开发</w:t>
       </w:r>
     </w:p>
     <w:p>
@@ -1388,21 +1372,151 @@
         <w:rPr>
           <w:rFonts w:hint="default"/>
         </w:rPr>
-        <w:t>2</w:t>
-      </w:r>
-      <w:r>
-        <w:rPr>
-          <w:rFonts w:hint="default"/>
-        </w:rPr>
-        <w:t>、Source/WebCore/loader/EmptyClients.h</w:t>
-      </w:r>
-    </w:p>
-    <w:p>
-      <w:pPr>
-        <w:rPr>
-          <w:rFonts w:hint="default"/>
-        </w:rPr>
-      </w:pPr>
+        <w:t>2、Source/WebCore/loader/EmptyClients.h</w:t>
+      </w:r>
+    </w:p>
+    <w:p>
+      <w:pPr>
+        <w:rPr>
+          <w:rFonts w:hint="default"/>
+        </w:rPr>
+      </w:pPr>
+      <w:r>
+        <w:rPr>
+          <w:rFonts w:hint="default"/>
+        </w:rPr>
+        <w:t>3、Source/WebCore/page/ChromeClient.h</w:t>
+      </w:r>
+    </w:p>
+    <w:p>
+      <w:pPr>
+        <w:rPr>
+          <w:rFonts w:hint="default"/>
+        </w:rPr>
+      </w:pPr>
+      <w:r>
+        <w:rPr>
+          <w:rFonts w:hint="default"/>
+        </w:rPr>
+        <w:t>4、Source/WebCore/platform/graphics/MediaPlayer.h</w:t>
+      </w:r>
+    </w:p>
+    <w:p>
+      <w:pPr>
+        <w:rPr>
+          <w:rFonts w:hint="default"/>
+        </w:rPr>
+      </w:pPr>
+      <w:r>
+        <w:rPr>
+          <w:rFonts w:hint="default"/>
+        </w:rPr>
+        <w:t>5、Source/WebCore/platform/graphics/gstreamer/MediaPlayerPrivateGStreamer.cpp</w:t>
+      </w:r>
+    </w:p>
+    <w:p>
+      <w:pPr>
+        <w:rPr>
+          <w:rFonts w:hint="default"/>
+        </w:rPr>
+      </w:pPr>
+      <w:r>
+        <w:rPr>
+          <w:rFonts w:hint="default"/>
+        </w:rPr>
+        <w:t>6、Source/WebCore/platform/graphics/gstreamer/MediaPlayerPrivateGStreamer.h</w:t>
+      </w:r>
+    </w:p>
+    <w:p>
+      <w:pPr>
+        <w:rPr>
+          <w:rFonts w:hint="default"/>
+        </w:rPr>
+      </w:pPr>
+      <w:r>
+        <w:rPr>
+          <w:rFonts w:hint="default"/>
+        </w:rPr>
+        <w:t>7、Source/WebKit2/UIProcess/API/APIUIClient.h</w:t>
+      </w:r>
+    </w:p>
+    <w:p>
+      <w:pPr>
+        <w:rPr>
+          <w:rFonts w:hint="default"/>
+        </w:rPr>
+      </w:pPr>
+      <w:r>
+        <w:rPr>
+          <w:rFonts w:hint="default"/>
+        </w:rPr>
+        <w:t>8、Source/WebKit2/UIProcess/API/gtk/WebKitUIClient.cpp</w:t>
+      </w:r>
+    </w:p>
+    <w:p>
+      <w:pPr>
+        <w:rPr>
+          <w:rFonts w:hint="default"/>
+        </w:rPr>
+      </w:pPr>
+      <w:r>
+        <w:rPr>
+          <w:rFonts w:hint="default"/>
+        </w:rPr>
+        <w:t>9、Source/WebKit2/UIProcess/API/gtk/WebKitWebView.cpp</w:t>
+      </w:r>
+    </w:p>
+    <w:p>
+      <w:pPr>
+        <w:rPr>
+          <w:rFonts w:hint="default"/>
+        </w:rPr>
+      </w:pPr>
+      <w:r>
+        <w:rPr>
+          <w:rFonts w:hint="default"/>
+        </w:rPr>
+        <w:t>10、Source/WebKit2/UIProcess/API/gtk/WebKitWebView.h</w:t>
+      </w:r>
+    </w:p>
+    <w:p>
+      <w:pPr>
+        <w:rPr>
+          <w:rFonts w:hint="default"/>
+        </w:rPr>
+      </w:pPr>
+      <w:r>
+        <w:rPr>
+          <w:rFonts w:hint="default"/>
+        </w:rPr>
+        <w:t>11、Source/WebKit2/UIProcess/API/gtk/WebKitWebViewPrivate.h</w:t>
+      </w:r>
+    </w:p>
+    <w:p>
+      <w:pPr>
+        <w:rPr>
+          <w:rFonts w:hint="default"/>
+        </w:rPr>
+      </w:pPr>
+      <w:r>
+        <w:rPr>
+          <w:rFonts w:hint="default"/>
+        </w:rPr>
+        <w:t>12、Source/WebKit2/UIProcess/WebPageProxy.cpp</w:t>
+      </w:r>
+    </w:p>
+    <w:p>
+      <w:pPr>
+        <w:rPr>
+          <w:rFonts w:hint="default"/>
+        </w:rPr>
+      </w:pPr>
+      <w:r>
+        <w:rPr>
+          <w:rFonts w:hint="default"/>
+        </w:rPr>
+        <w:t>1</w:t>
+      </w:r>
       <w:r>
         <w:rPr>
           <w:rFonts w:hint="default"/>
@@ -1413,15 +1527,21 @@
         <w:rPr>
           <w:rFonts w:hint="default"/>
         </w:rPr>
-        <w:t>、Source/WebCore/page/ChromeClient.h</w:t>
-      </w:r>
-    </w:p>
-    <w:p>
-      <w:pPr>
-        <w:rPr>
-          <w:rFonts w:hint="default"/>
-        </w:rPr>
-      </w:pPr>
+        <w:t>、Source/WebKit2/UIProcess/WebPageProxy.messages.in</w:t>
+      </w:r>
+    </w:p>
+    <w:p>
+      <w:pPr>
+        <w:rPr>
+          <w:rFonts w:hint="default"/>
+        </w:rPr>
+      </w:pPr>
+      <w:r>
+        <w:rPr>
+          <w:rFonts w:hint="default"/>
+        </w:rPr>
+        <w:t>1</w:t>
+      </w:r>
       <w:r>
         <w:rPr>
           <w:rFonts w:hint="default"/>
@@ -1432,15 +1552,21 @@
         <w:rPr>
           <w:rFonts w:hint="default"/>
         </w:rPr>
-        <w:t>、Source/WebCore/platform/graphics/MediaPlayer.h</w:t>
-      </w:r>
-    </w:p>
-    <w:p>
-      <w:pPr>
-        <w:rPr>
-          <w:rFonts w:hint="default"/>
-        </w:rPr>
-      </w:pPr>
+        <w:t>、Source/WebKit2/UIProcess/WebPageProxy.h</w:t>
+      </w:r>
+    </w:p>
+    <w:p>
+      <w:pPr>
+        <w:rPr>
+          <w:rFonts w:hint="default"/>
+        </w:rPr>
+      </w:pPr>
+      <w:r>
+        <w:rPr>
+          <w:rFonts w:hint="default"/>
+        </w:rPr>
+        <w:t>1</w:t>
+      </w:r>
       <w:r>
         <w:rPr>
           <w:rFonts w:hint="default"/>
@@ -1451,15 +1577,21 @@
         <w:rPr>
           <w:rFonts w:hint="default"/>
         </w:rPr>
-        <w:t>、Source/WebCore/platform/graphics/gstreamer/MediaPlayerPrivateGStreamer.cpp</w:t>
-      </w:r>
-    </w:p>
-    <w:p>
-      <w:pPr>
-        <w:rPr>
-          <w:rFonts w:hint="default"/>
-        </w:rPr>
-      </w:pPr>
+        <w:t>、Source/WebKit2/WebProcess/WebCoreSupport/WebChromeClient.cpp</w:t>
+      </w:r>
+    </w:p>
+    <w:p>
+      <w:pPr>
+        <w:rPr>
+          <w:rFonts w:hint="default"/>
+        </w:rPr>
+      </w:pPr>
+      <w:r>
+        <w:rPr>
+          <w:rFonts w:hint="default"/>
+        </w:rPr>
+        <w:t>1</w:t>
+      </w:r>
       <w:r>
         <w:rPr>
           <w:rFonts w:hint="default"/>
@@ -1472,213 +1604,6 @@
         <w:rPr>
           <w:rFonts w:hint="default"/>
         </w:rPr>
-        <w:t>、Source/WebCore/platform/graphics/gstreamer/MediaPlayerPrivateGStreamer.h</w:t>
-      </w:r>
-    </w:p>
-    <w:p>
-      <w:pPr>
-        <w:rPr>
-          <w:rFonts w:hint="default"/>
-        </w:rPr>
-      </w:pPr>
-      <w:r>
-        <w:rPr>
-          <w:rFonts w:hint="default"/>
-        </w:rPr>
-        <w:t>7</w:t>
-      </w:r>
-      <w:r>
-        <w:rPr>
-          <w:rFonts w:hint="default"/>
-        </w:rPr>
-        <w:t>、Source/WebKit2/UIProcess/API/APIUIClient.h</w:t>
-      </w:r>
-    </w:p>
-    <w:p>
-      <w:pPr>
-        <w:rPr>
-          <w:rFonts w:hint="default"/>
-        </w:rPr>
-      </w:pPr>
-      <w:r>
-        <w:rPr>
-          <w:rFonts w:hint="default"/>
-        </w:rPr>
-        <w:t>8</w:t>
-      </w:r>
-      <w:r>
-        <w:rPr>
-          <w:rFonts w:hint="default"/>
-        </w:rPr>
-        <w:t>、Source/WebKit2/UIProcess/API/gtk/WebKitUIClient.cpp</w:t>
-      </w:r>
-    </w:p>
-    <w:p>
-      <w:pPr>
-        <w:rPr>
-          <w:rFonts w:hint="default"/>
-        </w:rPr>
-      </w:pPr>
-      <w:r>
-        <w:rPr>
-          <w:rFonts w:hint="default"/>
-        </w:rPr>
-        <w:t>9</w:t>
-      </w:r>
-      <w:r>
-        <w:rPr>
-          <w:rFonts w:hint="default"/>
-        </w:rPr>
-        <w:t>、Source/WebKit2/UIProcess/API/gtk/WebKitWebView.cpp</w:t>
-      </w:r>
-    </w:p>
-    <w:p>
-      <w:pPr>
-        <w:rPr>
-          <w:rFonts w:hint="default"/>
-        </w:rPr>
-      </w:pPr>
-      <w:r>
-        <w:rPr>
-          <w:rFonts w:hint="default"/>
-        </w:rPr>
-        <w:t>1</w:t>
-      </w:r>
-      <w:r>
-        <w:rPr>
-          <w:rFonts w:hint="default"/>
-        </w:rPr>
-        <w:t>0</w:t>
-      </w:r>
-      <w:r>
-        <w:rPr>
-          <w:rFonts w:hint="default"/>
-        </w:rPr>
-        <w:t>、Source/WebKit2/UIProcess/API/gtk/WebKitWebView.h</w:t>
-      </w:r>
-    </w:p>
-    <w:p>
-      <w:pPr>
-        <w:rPr>
-          <w:rFonts w:hint="default"/>
-        </w:rPr>
-      </w:pPr>
-      <w:r>
-        <w:rPr>
-          <w:rFonts w:hint="default"/>
-        </w:rPr>
-        <w:t>1</w:t>
-      </w:r>
-      <w:r>
-        <w:rPr>
-          <w:rFonts w:hint="default"/>
-        </w:rPr>
-        <w:t>1</w:t>
-      </w:r>
-      <w:r>
-        <w:rPr>
-          <w:rFonts w:hint="default"/>
-        </w:rPr>
-        <w:t>、Source/WebKit2/UIProcess/API/gtk/WebKitWebViewPrivate.h</w:t>
-      </w:r>
-    </w:p>
-    <w:p>
-      <w:pPr>
-        <w:rPr>
-          <w:rFonts w:hint="default"/>
-        </w:rPr>
-      </w:pPr>
-      <w:r>
-        <w:rPr>
-          <w:rFonts w:hint="default"/>
-        </w:rPr>
-        <w:t>1</w:t>
-      </w:r>
-      <w:r>
-        <w:rPr>
-          <w:rFonts w:hint="default"/>
-        </w:rPr>
-        <w:t>2</w:t>
-      </w:r>
-      <w:r>
-        <w:rPr>
-          <w:rFonts w:hint="default"/>
-        </w:rPr>
-        <w:t>、Source/WebKit2/UIProcess/WebPageProxy.cpp</w:t>
-      </w:r>
-    </w:p>
-    <w:p>
-      <w:pPr>
-        <w:rPr>
-          <w:rFonts w:hint="default"/>
-        </w:rPr>
-      </w:pPr>
-      <w:r>
-        <w:rPr>
-          <w:rFonts w:hint="default"/>
-        </w:rPr>
-        <w:t>1</w:t>
-      </w:r>
-      <w:r>
-        <w:rPr>
-          <w:rFonts w:hint="default"/>
-        </w:rPr>
-        <w:t>3</w:t>
-      </w:r>
-      <w:r>
-        <w:rPr>
-          <w:rFonts w:hint="default"/>
-        </w:rPr>
-        <w:t>、Source/WebKit2/UIProcess/WebPageProxy.h</w:t>
-      </w:r>
-    </w:p>
-    <w:p>
-      <w:pPr>
-        <w:rPr>
-          <w:rFonts w:hint="default"/>
-        </w:rPr>
-      </w:pPr>
-      <w:r>
-        <w:rPr>
-          <w:rFonts w:hint="default"/>
-        </w:rPr>
-        <w:t>1</w:t>
-      </w:r>
-      <w:r>
-        <w:rPr>
-          <w:rFonts w:hint="default"/>
-        </w:rPr>
-        <w:t>4</w:t>
-      </w:r>
-      <w:r>
-        <w:rPr>
-          <w:rFonts w:hint="default"/>
-        </w:rPr>
-        <w:t>、Source/WebKit2/WebProcess/WebCoreSupport/WebChromeClient.cpp</w:t>
-      </w:r>
-    </w:p>
-    <w:p>
-      <w:pPr>
-        <w:rPr>
-          <w:rFonts w:hint="default"/>
-        </w:rPr>
-      </w:pPr>
-      <w:r>
-        <w:rPr>
-          <w:rFonts w:hint="default"/>
-        </w:rPr>
-        <w:t>1</w:t>
-      </w:r>
-      <w:r>
-        <w:rPr>
-          <w:rFonts w:hint="default"/>
-        </w:rPr>
-        <w:t>5</w:t>
-      </w:r>
-      <w:r>
-        <w:rPr>
-          <w:rFonts w:hint="default"/>
-        </w:rPr>
         <w:t>、Source/WebKit2/WebProcess/WebCoreSupport/WebChromeClient.h</w:t>
       </w:r>
     </w:p>
@@ -1703,23 +1628,7 @@
           <w:b/>
           <w:bCs/>
         </w:rPr>
-        <w:t>十</w:t>
-      </w:r>
-      <w:r>
-        <w:rPr>
-          <w:rFonts w:hint="default"/>
-          <w:b/>
-          <w:bCs/>
-        </w:rPr>
-        <w:t>四</w:t>
-      </w:r>
-      <w:r>
-        <w:rPr>
-          <w:rFonts w:hint="default"/>
-          <w:b/>
-          <w:bCs/>
-        </w:rPr>
-        <w:t>、cmake编译配置</w:t>
+        <w:t>十四、cmake编译配置</w:t>
       </w:r>
     </w:p>
     <w:p>
@@ -2030,7 +1939,7 @@
     <w:lsdException w:unhideWhenUsed="0" w:uiPriority="0" w:semiHidden="0" w:name="HTML Sample"/>
     <w:lsdException w:unhideWhenUsed="0" w:uiPriority="0" w:semiHidden="0" w:name="HTML Typewriter"/>
     <w:lsdException w:unhideWhenUsed="0" w:uiPriority="0" w:semiHidden="0" w:name="HTML Variable"/>
-    <w:lsdException w:uiPriority="0" w:name="Normal Table"/>
+    <w:lsdException w:uiPriority="0" w:semiHidden="0" w:name="Normal Table"/>
     <w:lsdException w:unhideWhenUsed="0" w:uiPriority="0" w:semiHidden="0" w:name="annotation subject"/>
     <w:lsdException w:uiPriority="0" w:name="Table Simple 1"/>
     <w:lsdException w:uiPriority="0" w:name="Table Simple 2"/>
@@ -2199,6 +2108,7 @@
     <w:unhideWhenUsed/>
     <w:uiPriority w:val="0"/>
     <w:tblPr>
+      <w:tblStyle w:val="5"/>
       <w:tblLayout w:type="fixed"/>
       <w:tblCellMar>
         <w:top w:w="0" w:type="dxa"/>
@@ -2207,6 +2117,9 @@
         <w:right w:w="108" w:type="dxa"/>
       </w:tblCellMar>
     </w:tblPr>
+    <w:tcPr>
+      <w:textDirection w:val="lrTb"/>
+    </w:tcPr>
   </w:style>
   <w:style w:type="paragraph" w:styleId="2">
     <w:name w:val="footer"/>

</xml_diff>